<commit_message>
new objective: blog `
</commit_message>
<xml_diff>
--- a/Research/大白话的GitHub使用指南1.docx
+++ b/Research/大白话的GitHub使用指南1.docx
@@ -674,7 +674,39 @@
           <w:sz w:val="32"/>
           <w:szCs w:val="32"/>
         </w:rPr>
-        <w:t>和情人打情骂俏的局长一样，高高兴兴地公布给全网。除非是付费会员，你上载的所有东西，都是全网可见的。（所以</w:t>
+        <w:t>和情人打情骂俏的局长一样，高高兴兴地公布给全网。</w:t>
+      </w:r>
+      <w:r>
+        <w:rPr>
+          <w:rFonts w:hint="eastAsia"/>
+          <w:sz w:val="32"/>
+          <w:szCs w:val="32"/>
+        </w:rPr>
+        <w:t>如果不是</w:t>
+      </w:r>
+      <w:r>
+        <w:rPr>
+          <w:rFonts w:hint="eastAsia"/>
+          <w:sz w:val="32"/>
+          <w:szCs w:val="32"/>
+        </w:rPr>
+        <w:t>付费</w:t>
+      </w:r>
+      <w:r>
+        <w:rPr>
+          <w:rFonts w:hint="eastAsia"/>
+          <w:sz w:val="32"/>
+          <w:szCs w:val="32"/>
+        </w:rPr>
+        <w:t>的私密项目</w:t>
+      </w:r>
+      <w:r>
+        <w:rPr>
+          <w:rFonts w:hint="eastAsia"/>
+          <w:sz w:val="32"/>
+          <w:szCs w:val="32"/>
+        </w:rPr>
+        <w:t>，你上载的所有东西，都是全网可见的。（所以</w:t>
       </w:r>
       <w:proofErr w:type="spellStart"/>
       <w:r>
@@ -775,27 +807,86 @@
     </w:p>
     <w:p>
       <w:pPr>
-        <w:ind w:left="360"/>
-        <w:rPr>
-          <w:sz w:val="32"/>
-          <w:szCs w:val="32"/>
-        </w:rPr>
-      </w:pPr>
-      <w:r>
-        <w:rPr>
-          <w:rFonts w:hint="eastAsia"/>
-          <w:sz w:val="32"/>
-          <w:szCs w:val="32"/>
-        </w:rPr>
-        <w:t>进行下文操作前，必须先</w:t>
-      </w:r>
-      <w:r>
-        <w:rPr>
-          <w:rFonts w:hint="eastAsia"/>
-          <w:sz w:val="32"/>
-          <w:szCs w:val="32"/>
-        </w:rPr>
-        <w:t>从以下地址安装</w:t>
+        <w:rPr>
+          <w:sz w:val="32"/>
+          <w:szCs w:val="32"/>
+        </w:rPr>
+      </w:pPr>
+      <w:r>
+        <w:rPr>
+          <w:rFonts w:hint="eastAsia"/>
+          <w:sz w:val="32"/>
+          <w:szCs w:val="32"/>
+        </w:rPr>
+        <w:t>进行下文操作前，</w:t>
+      </w:r>
+      <w:r>
+        <w:rPr>
+          <w:rFonts w:hint="eastAsia"/>
+          <w:sz w:val="32"/>
+          <w:szCs w:val="32"/>
+        </w:rPr>
+        <w:t>要做两件事</w:t>
+      </w:r>
+    </w:p>
+    <w:p>
+      <w:pPr>
+        <w:pStyle w:val="ListParagraph"/>
+        <w:rPr>
+          <w:color w:val="0563C1" w:themeColor="hyperlink"/>
+          <w:sz w:val="32"/>
+          <w:szCs w:val="32"/>
+          <w:u w:val="single"/>
+        </w:rPr>
+      </w:pPr>
+      <w:r>
+        <w:rPr>
+          <w:rFonts w:hint="eastAsia"/>
+          <w:sz w:val="32"/>
+          <w:szCs w:val="32"/>
+        </w:rPr>
+        <w:t>1.</w:t>
+      </w:r>
+      <w:r>
+        <w:rPr>
+          <w:rFonts w:hint="eastAsia"/>
+          <w:sz w:val="32"/>
+          <w:szCs w:val="32"/>
+        </w:rPr>
+        <w:t>从</w:t>
+      </w:r>
+      <w:r>
+        <w:fldChar w:fldCharType="begin"/>
+      </w:r>
+      <w:r>
+        <w:instrText>HYPERLINK "https://git-scm.com/download"</w:instrText>
+      </w:r>
+      <w:r>
+        <w:fldChar w:fldCharType="separate"/>
+      </w:r>
+      <w:r>
+        <w:rPr>
+          <w:rStyle w:val="Hyperlink"/>
+          <w:sz w:val="32"/>
+          <w:szCs w:val="32"/>
+        </w:rPr>
+        <w:t>https://git-scm.com/download</w:t>
+      </w:r>
+      <w:r>
+        <w:rPr>
+          <w:rStyle w:val="Hyperlink"/>
+          <w:sz w:val="32"/>
+          <w:szCs w:val="32"/>
+        </w:rPr>
+        <w:fldChar w:fldCharType="end"/>
+      </w:r>
+      <w:r>
+        <w:rPr>
+          <w:rFonts w:hint="eastAsia"/>
+          <w:sz w:val="32"/>
+          <w:szCs w:val="32"/>
+        </w:rPr>
+        <w:t>安装</w:t>
       </w:r>
       <w:r>
         <w:rPr>
@@ -825,6 +916,7 @@
       <w:pPr>
         <w:pStyle w:val="ListParagraph"/>
         <w:rPr>
+          <w:rStyle w:val="Hyperlink"/>
           <w:sz w:val="32"/>
           <w:szCs w:val="32"/>
         </w:rPr>
@@ -836,16 +928,72 @@
         </w:rPr>
         <w:t xml:space="preserve"> </w:t>
       </w:r>
-      <w:hyperlink r:id="rId7" w:history="1">
-        <w:r>
-          <w:rPr>
-            <w:rStyle w:val="Hyperlink"/>
-            <w:sz w:val="32"/>
-            <w:szCs w:val="32"/>
-          </w:rPr>
-          <w:t>https://git-scm.com/download/win</w:t>
-        </w:r>
-      </w:hyperlink>
+    </w:p>
+    <w:p>
+      <w:pPr>
+        <w:pStyle w:val="ListParagraph"/>
+        <w:rPr>
+          <w:rFonts w:hint="eastAsia"/>
+          <w:sz w:val="24"/>
+          <w:szCs w:val="24"/>
+        </w:rPr>
+      </w:pPr>
+      <w:r>
+        <w:rPr>
+          <w:rFonts w:hint="eastAsia"/>
+          <w:sz w:val="24"/>
+          <w:szCs w:val="24"/>
+        </w:rPr>
+        <w:t>过程中，如果弹出对话框要填</w:t>
+      </w:r>
+      <w:r>
+        <w:rPr>
+          <w:rFonts w:hint="eastAsia"/>
+          <w:sz w:val="24"/>
+          <w:szCs w:val="24"/>
+        </w:rPr>
+        <w:t>G</w:t>
+      </w:r>
+      <w:r>
+        <w:rPr>
+          <w:sz w:val="24"/>
+          <w:szCs w:val="24"/>
+        </w:rPr>
+        <w:t>it</w:t>
+      </w:r>
+      <w:r>
+        <w:rPr>
+          <w:rFonts w:hint="eastAsia"/>
+          <w:sz w:val="24"/>
+          <w:szCs w:val="24"/>
+        </w:rPr>
+        <w:t>用户名和密码，请填</w:t>
+      </w:r>
+      <w:proofErr w:type="spellStart"/>
+      <w:r>
+        <w:rPr>
+          <w:rFonts w:hint="eastAsia"/>
+          <w:sz w:val="24"/>
+          <w:szCs w:val="24"/>
+        </w:rPr>
+        <w:t>G</w:t>
+      </w:r>
+      <w:r>
+        <w:rPr>
+          <w:sz w:val="24"/>
+          <w:szCs w:val="24"/>
+        </w:rPr>
+        <w:t>ithub</w:t>
+      </w:r>
+      <w:proofErr w:type="spellEnd"/>
+      <w:r>
+        <w:rPr>
+          <w:rFonts w:hint="eastAsia"/>
+          <w:sz w:val="24"/>
+          <w:szCs w:val="24"/>
+        </w:rPr>
+        <w:t>网站的用户名和密码</w:t>
+      </w:r>
     </w:p>
     <w:p>
       <w:pPr>
@@ -860,20 +1008,138 @@
     <w:p>
       <w:pPr>
         <w:pStyle w:val="ListParagraph"/>
+        <w:rPr>
+          <w:sz w:val="32"/>
+          <w:szCs w:val="32"/>
+        </w:rPr>
+      </w:pPr>
+      <w:r>
+        <w:rPr>
+          <w:rFonts w:hint="eastAsia"/>
+          <w:sz w:val="32"/>
+          <w:szCs w:val="32"/>
+        </w:rPr>
+        <w:t>2.</w:t>
+      </w:r>
+      <w:r>
+        <w:rPr>
+          <w:sz w:val="32"/>
+          <w:szCs w:val="32"/>
+        </w:rPr>
+        <w:t xml:space="preserve"> </w:t>
+      </w:r>
+      <w:r>
+        <w:rPr>
+          <w:rFonts w:hint="eastAsia"/>
+          <w:sz w:val="32"/>
+          <w:szCs w:val="32"/>
+        </w:rPr>
+        <w:t>从</w:t>
+      </w:r>
+      <w:r>
+        <w:rPr>
+          <w:sz w:val="32"/>
+          <w:szCs w:val="32"/>
+        </w:rPr>
+        <w:t>https://www.sourcetreeapp.com</w:t>
+      </w:r>
+      <w:r>
+        <w:rPr>
+          <w:rFonts w:hint="eastAsia"/>
+          <w:sz w:val="32"/>
+          <w:szCs w:val="32"/>
+        </w:rPr>
+        <w:t>安装好</w:t>
+      </w:r>
+      <w:proofErr w:type="spellStart"/>
+      <w:r>
+        <w:rPr>
+          <w:rFonts w:hint="eastAsia"/>
+          <w:sz w:val="32"/>
+          <w:szCs w:val="32"/>
+        </w:rPr>
+        <w:t>S</w:t>
+      </w:r>
+      <w:r>
+        <w:rPr>
+          <w:sz w:val="32"/>
+          <w:szCs w:val="32"/>
+        </w:rPr>
+        <w:t>ourcetree</w:t>
+      </w:r>
+      <w:proofErr w:type="spellEnd"/>
+    </w:p>
+    <w:p>
+      <w:pPr>
+        <w:pStyle w:val="ListParagraph"/>
         <w:ind w:left="360"/>
         <w:rPr>
-          <w:rFonts w:hint="eastAsia"/>
-          <w:sz w:val="24"/>
-          <w:szCs w:val="24"/>
-        </w:rPr>
-      </w:pPr>
-      <w:r>
-        <w:rPr>
-          <w:rFonts w:hint="eastAsia"/>
-          <w:sz w:val="24"/>
-          <w:szCs w:val="24"/>
-        </w:rPr>
-        <w:t>安装好</w:t>
+          <w:sz w:val="24"/>
+          <w:szCs w:val="24"/>
+        </w:rPr>
+      </w:pPr>
+    </w:p>
+    <w:p>
+      <w:pPr>
+        <w:pStyle w:val="ListParagraph"/>
+        <w:ind w:left="360"/>
+        <w:rPr>
+          <w:sz w:val="32"/>
+          <w:szCs w:val="32"/>
+        </w:rPr>
+      </w:pPr>
+      <w:r>
+        <w:rPr>
+          <w:rFonts w:hint="eastAsia"/>
+          <w:sz w:val="32"/>
+          <w:szCs w:val="32"/>
+        </w:rPr>
+        <w:lastRenderedPageBreak/>
+        <w:t>3.1</w:t>
+      </w:r>
+      <w:r>
+        <w:rPr>
+          <w:sz w:val="32"/>
+          <w:szCs w:val="32"/>
+        </w:rPr>
+        <w:t xml:space="preserve"> </w:t>
+      </w:r>
+      <w:r>
+        <w:rPr>
+          <w:rFonts w:hint="eastAsia"/>
+          <w:sz w:val="32"/>
+          <w:szCs w:val="32"/>
+        </w:rPr>
+        <w:t>如何首次下载（克隆）项目</w:t>
+      </w:r>
+    </w:p>
+    <w:p>
+      <w:pPr>
+        <w:pStyle w:val="ListParagraph"/>
+        <w:ind w:left="360"/>
+        <w:rPr>
+          <w:rFonts w:hint="eastAsia"/>
+          <w:sz w:val="24"/>
+          <w:szCs w:val="24"/>
+        </w:rPr>
+      </w:pPr>
+    </w:p>
+    <w:p>
+      <w:pPr>
+        <w:pStyle w:val="ListParagraph"/>
+        <w:ind w:left="360"/>
+        <w:rPr>
+          <w:sz w:val="24"/>
+          <w:szCs w:val="24"/>
+        </w:rPr>
+      </w:pPr>
+      <w:r>
+        <w:rPr>
+          <w:rFonts w:hint="eastAsia"/>
+          <w:sz w:val="24"/>
+          <w:szCs w:val="24"/>
+        </w:rPr>
+        <w:t>打开</w:t>
       </w:r>
       <w:proofErr w:type="spellStart"/>
       <w:r>
@@ -923,7 +1189,7 @@
         </w:rPr>
         <w:t xml:space="preserve"> </w:t>
       </w:r>
-      <w:hyperlink r:id="rId8" w:history="1">
+      <w:hyperlink r:id="rId7" w:history="1">
         <w:r>
           <w:rPr>
             <w:rStyle w:val="Hyperlink"/>
@@ -1034,12 +1300,11 @@
         <w:rPr>
           <w:noProof/>
         </w:rPr>
-        <w:lastRenderedPageBreak/>
         <w:drawing>
-          <wp:inline distT="0" distB="0" distL="0" distR="0" wp14:anchorId="3C2E1552" wp14:editId="5E396545">
-            <wp:extent cx="5943600" cy="3343275"/>
-            <wp:effectExtent l="0" t="0" r="0" b="9525"/>
-            <wp:docPr id="5" name="Picture 5"/>
+          <wp:inline distT="0" distB="0" distL="0" distR="0" wp14:anchorId="0B415DB8" wp14:editId="758DA704">
+            <wp:extent cx="4475658" cy="3086100"/>
+            <wp:effectExtent l="0" t="0" r="1270" b="0"/>
+            <wp:docPr id="9" name="Picture 9"/>
             <wp:cNvGraphicFramePr>
               <a:graphicFrameLocks xmlns:a="http://schemas.openxmlformats.org/drawingml/2006/main" noChangeAspect="1"/>
             </wp:cNvGraphicFramePr>
@@ -1051,7 +1316,7 @@
                     <pic:cNvPicPr/>
                   </pic:nvPicPr>
                   <pic:blipFill>
-                    <a:blip r:embed="rId9"/>
+                    <a:blip r:embed="rId8"/>
                     <a:stretch>
                       <a:fillRect/>
                     </a:stretch>
@@ -1059,7 +1324,7 @@
                   <pic:spPr>
                     <a:xfrm>
                       <a:off x="0" y="0"/>
-                      <a:ext cx="5943600" cy="3343275"/>
+                      <a:ext cx="4478773" cy="3088248"/>
                     </a:xfrm>
                     <a:prstGeom prst="rect">
                       <a:avLst/>
@@ -1087,27 +1352,196 @@
         <w:pStyle w:val="ListParagraph"/>
         <w:ind w:left="360"/>
         <w:rPr>
-          <w:sz w:val="32"/>
-          <w:szCs w:val="32"/>
+          <w:sz w:val="24"/>
+          <w:szCs w:val="24"/>
+        </w:rPr>
+      </w:pPr>
+      <w:r>
+        <w:rPr>
+          <w:rFonts w:hint="eastAsia"/>
+          <w:sz w:val="24"/>
+          <w:szCs w:val="24"/>
+        </w:rPr>
+        <w:t>完成之后就可以在本地</w:t>
+      </w:r>
+      <w:r>
+        <w:rPr>
+          <w:rFonts w:hint="eastAsia"/>
+          <w:sz w:val="24"/>
+          <w:szCs w:val="24"/>
+        </w:rPr>
+        <w:t>目录</w:t>
+      </w:r>
+      <w:r>
+        <w:rPr>
+          <w:rFonts w:hint="eastAsia"/>
+          <w:sz w:val="24"/>
+          <w:szCs w:val="24"/>
+        </w:rPr>
+        <w:t>编辑项目了！</w:t>
+      </w:r>
+    </w:p>
+    <w:p>
+      <w:pPr>
+        <w:pStyle w:val="ListParagraph"/>
+        <w:ind w:left="360"/>
+        <w:rPr>
+          <w:sz w:val="24"/>
+          <w:szCs w:val="24"/>
+        </w:rPr>
+      </w:pPr>
+    </w:p>
+    <w:p>
+      <w:pPr>
+        <w:pStyle w:val="ListParagraph"/>
+        <w:ind w:left="360"/>
+        <w:rPr>
+          <w:sz w:val="32"/>
+          <w:szCs w:val="32"/>
+        </w:rPr>
+      </w:pPr>
+      <w:r>
+        <w:rPr>
+          <w:rFonts w:hint="eastAsia"/>
+          <w:sz w:val="32"/>
+          <w:szCs w:val="32"/>
+        </w:rPr>
+        <w:t>3.2</w:t>
+      </w:r>
+      <w:r>
+        <w:rPr>
+          <w:sz w:val="32"/>
+          <w:szCs w:val="32"/>
+        </w:rPr>
+        <w:t xml:space="preserve"> </w:t>
+      </w:r>
+      <w:r>
+        <w:rPr>
+          <w:rFonts w:hint="eastAsia"/>
+          <w:sz w:val="32"/>
+          <w:szCs w:val="32"/>
+        </w:rPr>
+        <w:t>提交更新到服务器</w:t>
+      </w:r>
+    </w:p>
+    <w:p>
+      <w:pPr>
+        <w:pStyle w:val="ListParagraph"/>
+        <w:ind w:left="360"/>
+        <w:rPr>
+          <w:sz w:val="24"/>
+          <w:szCs w:val="24"/>
+        </w:rPr>
+      </w:pPr>
+      <w:r>
+        <w:rPr>
+          <w:rFonts w:hint="eastAsia"/>
+          <w:sz w:val="24"/>
+          <w:szCs w:val="24"/>
+        </w:rPr>
+        <w:t>修改文件后，</w:t>
+      </w:r>
+      <w:proofErr w:type="spellStart"/>
+      <w:r>
+        <w:rPr>
+          <w:rFonts w:hint="eastAsia"/>
+          <w:sz w:val="24"/>
+          <w:szCs w:val="24"/>
+        </w:rPr>
+        <w:t>s</w:t>
+      </w:r>
+      <w:r>
+        <w:rPr>
+          <w:sz w:val="24"/>
+          <w:szCs w:val="24"/>
+        </w:rPr>
+        <w:t>ourcetree</w:t>
+      </w:r>
+      <w:proofErr w:type="spellEnd"/>
+      <w:r>
+        <w:rPr>
+          <w:rFonts w:hint="eastAsia"/>
+          <w:sz w:val="24"/>
+          <w:szCs w:val="24"/>
+        </w:rPr>
+        <w:t>会自动检测到有变动。点击下图</w:t>
+      </w:r>
+      <w:r>
+        <w:rPr>
+          <w:rFonts w:hint="eastAsia"/>
+          <w:sz w:val="24"/>
+          <w:szCs w:val="24"/>
+        </w:rPr>
+        <w:t>+</w:t>
+      </w:r>
+      <w:r>
+        <w:rPr>
+          <w:rFonts w:hint="eastAsia"/>
+          <w:sz w:val="24"/>
+          <w:szCs w:val="24"/>
+        </w:rPr>
+        <w:t>号按钮</w:t>
+      </w:r>
+      <w:proofErr w:type="gramStart"/>
+      <w:r>
+        <w:rPr>
+          <w:rFonts w:hint="eastAsia"/>
+          <w:sz w:val="24"/>
+          <w:szCs w:val="24"/>
+        </w:rPr>
+        <w:t>C</w:t>
+      </w:r>
+      <w:r>
+        <w:rPr>
+          <w:sz w:val="24"/>
+          <w:szCs w:val="24"/>
+        </w:rPr>
+        <w:t>ommit</w:t>
+      </w:r>
+      <w:r>
+        <w:rPr>
+          <w:rFonts w:hint="eastAsia"/>
+          <w:sz w:val="24"/>
+          <w:szCs w:val="24"/>
+        </w:rPr>
+        <w:t>“</w:t>
+      </w:r>
+      <w:proofErr w:type="gramEnd"/>
+      <w:r>
+        <w:rPr>
+          <w:rFonts w:hint="eastAsia"/>
+          <w:sz w:val="24"/>
+          <w:szCs w:val="24"/>
+        </w:rPr>
+        <w:t>提交”，</w:t>
+      </w:r>
+    </w:p>
+    <w:p>
+      <w:pPr>
+        <w:pStyle w:val="ListParagraph"/>
+        <w:ind w:left="360"/>
+        <w:rPr>
+          <w:sz w:val="24"/>
+          <w:szCs w:val="24"/>
         </w:rPr>
       </w:pPr>
       <w:r>
         <w:rPr>
           <w:rFonts w:hint="eastAsia"/>
           <w:noProof/>
-          <w:sz w:val="32"/>
-          <w:szCs w:val="32"/>
+          <w:sz w:val="24"/>
+          <w:szCs w:val="24"/>
         </w:rPr>
         <mc:AlternateContent>
           <mc:Choice Requires="wps">
             <w:drawing>
-              <wp:anchor distT="0" distB="0" distL="114300" distR="114300" simplePos="0" relativeHeight="251659264" behindDoc="0" locked="0" layoutInCell="1" allowOverlap="1" wp14:anchorId="0B8F8D77" wp14:editId="2CEB9311">
+              <wp:anchor distT="0" distB="0" distL="114300" distR="114300" simplePos="0" relativeHeight="251659264" behindDoc="0" locked="0" layoutInCell="1" allowOverlap="1" wp14:anchorId="0B8F8D77" wp14:editId="1BF67B33">
                 <wp:simplePos x="0" y="0"/>
                 <wp:positionH relativeFrom="column">
-                  <wp:posOffset>3393831</wp:posOffset>
+                  <wp:posOffset>530542</wp:posOffset>
                 </wp:positionH>
                 <wp:positionV relativeFrom="paragraph">
-                  <wp:posOffset>341483</wp:posOffset>
+                  <wp:posOffset>25717</wp:posOffset>
                 </wp:positionV>
                 <wp:extent cx="123092" cy="152400"/>
                 <wp:effectExtent l="19050" t="19050" r="29845" b="19050"/>
@@ -1157,7 +1591,7 @@
           </mc:Choice>
           <mc:Fallback>
             <w:pict>
-              <v:shapetype w14:anchorId="54EB956E" id="_x0000_t68" coordsize="21600,21600" o:spt="68" adj="5400,5400" path="m0@0l@1@0@1,21600@2,21600@2@0,21600@0,10800,xe">
+              <v:shapetype w14:anchorId="40CAFB5A" id="_x0000_t68" coordsize="21600,21600" o:spt="68" adj="5400,5400" path="m0@0l@1@0@1,21600@2,21600@2@0,21600@0,10800,xe">
                 <v:stroke joinstyle="miter"/>
                 <v:formulas>
                   <v:f eqn="val #0"/>
@@ -1171,7 +1605,7 @@
                   <v:h position="#1,#0" xrange="0,10800" yrange="0,21600"/>
                 </v:handles>
               </v:shapetype>
-              <v:shape id="Arrow: Up 7" o:spid="_x0000_s1026" type="#_x0000_t68" style="position:absolute;margin-left:267.25pt;margin-top:26.9pt;width:9.7pt;height:12pt;z-index:251659264;visibility:visible;mso-wrap-style:square;mso-wrap-distance-left:9pt;mso-wrap-distance-top:0;mso-wrap-distance-right:9pt;mso-wrap-distance-bottom:0;mso-position-horizontal:absolute;mso-position-horizontal-relative:text;mso-position-vertical:absolute;mso-position-vertical-relative:text;v-text-anchor:middle" o:gfxdata="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" adj="8723" fillcolor="#4472c4 [3204]" strokecolor="#1f3763 [1604]" strokeweight="1pt"/>
+              <v:shape id="Arrow: Up 7" o:spid="_x0000_s1026" type="#_x0000_t68" style="position:absolute;margin-left:41.75pt;margin-top:2pt;width:9.7pt;height:12pt;z-index:251659264;visibility:visible;mso-wrap-style:square;mso-wrap-distance-left:9pt;mso-wrap-distance-top:0;mso-wrap-distance-right:9pt;mso-wrap-distance-bottom:0;mso-position-horizontal:absolute;mso-position-horizontal-relative:text;mso-position-vertical:absolute;mso-position-vertical-relative:text;v-text-anchor:middle" o:gfxdata="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" adj="8723" fillcolor="#4472c4 [3204]" strokecolor="#1f3763 [1604]" strokeweight="1pt"/>
             </w:pict>
           </mc:Fallback>
         </mc:AlternateContent>
@@ -1179,118 +1613,73 @@
       <w:r>
         <w:rPr>
           <w:rFonts w:hint="eastAsia"/>
-          <w:sz w:val="32"/>
-          <w:szCs w:val="32"/>
-        </w:rPr>
-        <w:t>完成之后就可以在本地编辑项目了！</w:t>
-      </w:r>
-    </w:p>
-    <w:p>
-      <w:pPr>
-        <w:pStyle w:val="ListParagraph"/>
-        <w:ind w:left="360"/>
-        <w:rPr>
-          <w:sz w:val="32"/>
-          <w:szCs w:val="32"/>
-        </w:rPr>
-      </w:pPr>
-    </w:p>
-    <w:p>
-      <w:pPr>
-        <w:pStyle w:val="ListParagraph"/>
-        <w:ind w:left="360"/>
-        <w:rPr>
-          <w:sz w:val="32"/>
-          <w:szCs w:val="32"/>
-        </w:rPr>
-      </w:pPr>
-      <w:r>
-        <w:rPr>
-          <w:rFonts w:hint="eastAsia"/>
-          <w:sz w:val="32"/>
-          <w:szCs w:val="32"/>
-        </w:rPr>
-        <w:t>修改文件后，</w:t>
-      </w:r>
-      <w:proofErr w:type="spellStart"/>
-      <w:r>
-        <w:rPr>
-          <w:rFonts w:hint="eastAsia"/>
-          <w:sz w:val="32"/>
-          <w:szCs w:val="32"/>
-        </w:rPr>
-        <w:t>s</w:t>
-      </w:r>
-      <w:r>
-        <w:rPr>
-          <w:sz w:val="32"/>
-          <w:szCs w:val="32"/>
-        </w:rPr>
-        <w:t>ourcetree</w:t>
-      </w:r>
-      <w:proofErr w:type="spellEnd"/>
-      <w:r>
-        <w:rPr>
-          <w:rFonts w:hint="eastAsia"/>
-          <w:sz w:val="32"/>
-          <w:szCs w:val="32"/>
-        </w:rPr>
-        <w:t>会自动检测到有变动。点击下图</w:t>
-      </w:r>
-      <w:r>
-        <w:rPr>
-          <w:rFonts w:hint="eastAsia"/>
-          <w:sz w:val="32"/>
-          <w:szCs w:val="32"/>
-        </w:rPr>
-        <w:t>+</w:t>
-      </w:r>
-      <w:r>
-        <w:rPr>
-          <w:rFonts w:hint="eastAsia"/>
-          <w:sz w:val="32"/>
-          <w:szCs w:val="32"/>
-        </w:rPr>
-        <w:t>号按钮和</w:t>
-      </w:r>
-      <w:r>
-        <w:rPr>
-          <w:rFonts w:hint="eastAsia"/>
-          <w:sz w:val="32"/>
-          <w:szCs w:val="32"/>
+          <w:sz w:val="24"/>
+          <w:szCs w:val="24"/>
+        </w:rPr>
+        <w:t>再点</w:t>
+      </w:r>
+      <w:r>
+        <w:rPr>
+          <w:rFonts w:hint="eastAsia"/>
+          <w:sz w:val="24"/>
+          <w:szCs w:val="24"/>
         </w:rPr>
         <w:t xml:space="preserve"> </w:t>
       </w:r>
       <w:r>
         <w:rPr>
-          <w:sz w:val="32"/>
-          <w:szCs w:val="32"/>
+          <w:sz w:val="24"/>
+          <w:szCs w:val="24"/>
         </w:rPr>
         <w:t xml:space="preserve">   </w:t>
       </w:r>
       <w:r>
         <w:rPr>
           <w:rFonts w:hint="eastAsia"/>
-          <w:sz w:val="32"/>
-          <w:szCs w:val="32"/>
+          <w:sz w:val="24"/>
+          <w:szCs w:val="24"/>
         </w:rPr>
         <w:t>按钮</w:t>
       </w:r>
       <w:r>
         <w:rPr>
           <w:rFonts w:hint="eastAsia"/>
-          <w:sz w:val="32"/>
-          <w:szCs w:val="32"/>
+          <w:sz w:val="24"/>
+          <w:szCs w:val="24"/>
         </w:rPr>
         <w:t xml:space="preserve"> </w:t>
       </w:r>
       <w:r>
         <w:rPr>
           <w:rFonts w:hint="eastAsia"/>
-          <w:sz w:val="32"/>
-          <w:szCs w:val="32"/>
-        </w:rPr>
-        <w:t>提交并推送到服务器，就可以了！</w:t>
+          <w:sz w:val="24"/>
+          <w:szCs w:val="24"/>
+        </w:rPr>
+        <w:t>“</w:t>
+      </w:r>
+      <w:r>
+        <w:rPr>
+          <w:rFonts w:hint="eastAsia"/>
+          <w:sz w:val="24"/>
+          <w:szCs w:val="24"/>
+        </w:rPr>
+        <w:t>推送</w:t>
+      </w:r>
+      <w:r>
+        <w:rPr>
+          <w:rFonts w:hint="eastAsia"/>
+          <w:sz w:val="24"/>
+          <w:szCs w:val="24"/>
+        </w:rPr>
+        <w:t>”</w:t>
+      </w:r>
+      <w:r>
+        <w:rPr>
+          <w:rFonts w:hint="eastAsia"/>
+          <w:sz w:val="24"/>
+          <w:szCs w:val="24"/>
+        </w:rPr>
+        <w:t>到服务器，就可以了！</w:t>
       </w:r>
     </w:p>
     <w:p>
@@ -1326,7 +1715,7 @@
                     </pic:cNvPicPr>
                   </pic:nvPicPr>
                   <pic:blipFill>
-                    <a:blip r:embed="rId10">
+                    <a:blip r:embed="rId9">
                       <a:extLst>
                         <a:ext uri="{28A0092B-C50C-407E-A947-70E740481C1C}">
                           <a14:useLocalDpi xmlns:a14="http://schemas.microsoft.com/office/drawing/2010/main" val="0"/>
@@ -1373,72 +1762,236 @@
         <w:pStyle w:val="ListParagraph"/>
         <w:ind w:left="360"/>
         <w:rPr>
-          <w:rFonts w:hint="eastAsia"/>
-          <w:sz w:val="32"/>
-          <w:szCs w:val="32"/>
-        </w:rPr>
-      </w:pPr>
-      <w:r>
-        <w:rPr>
-          <w:rFonts w:hint="eastAsia"/>
-          <w:sz w:val="32"/>
-          <w:szCs w:val="32"/>
-        </w:rPr>
+          <w:sz w:val="32"/>
+          <w:szCs w:val="32"/>
+        </w:rPr>
+      </w:pPr>
+      <w:r>
+        <w:rPr>
+          <w:rFonts w:hint="eastAsia"/>
+          <w:sz w:val="32"/>
+          <w:szCs w:val="32"/>
+        </w:rPr>
+        <w:t>3.3</w:t>
+      </w:r>
+      <w:r>
+        <w:rPr>
+          <w:sz w:val="32"/>
+          <w:szCs w:val="32"/>
+        </w:rPr>
+        <w:t xml:space="preserve"> </w:t>
+      </w:r>
+      <w:r>
+        <w:rPr>
+          <w:rFonts w:hint="eastAsia"/>
+          <w:sz w:val="32"/>
+          <w:szCs w:val="32"/>
+        </w:rPr>
+        <w:t>如何把服务器上别人的更新合并到本地</w:t>
+      </w:r>
+    </w:p>
+    <w:p>
+      <w:pPr>
+        <w:pStyle w:val="ListParagraph"/>
+        <w:ind w:left="360"/>
+        <w:rPr>
+          <w:sz w:val="24"/>
+          <w:szCs w:val="24"/>
+        </w:rPr>
+      </w:pPr>
+      <w:r>
+        <w:rPr>
+          <w:rFonts w:hint="eastAsia"/>
+          <w:sz w:val="24"/>
+          <w:szCs w:val="24"/>
+        </w:rPr>
+        <w:lastRenderedPageBreak/>
         <w:t>如果服务器上有了别人的改动，系统会提示你要</w:t>
       </w:r>
       <w:r>
         <w:rPr>
           <w:rFonts w:hint="eastAsia"/>
-          <w:sz w:val="32"/>
-          <w:szCs w:val="32"/>
+          <w:sz w:val="24"/>
+          <w:szCs w:val="24"/>
         </w:rPr>
         <w:t>P</w:t>
       </w:r>
       <w:r>
         <w:rPr>
-          <w:sz w:val="32"/>
-          <w:szCs w:val="32"/>
+          <w:sz w:val="24"/>
+          <w:szCs w:val="24"/>
         </w:rPr>
         <w:t>ull</w:t>
       </w:r>
       <w:r>
         <w:rPr>
           <w:rFonts w:hint="eastAsia"/>
-          <w:sz w:val="32"/>
-          <w:szCs w:val="32"/>
+          <w:sz w:val="24"/>
+          <w:szCs w:val="24"/>
         </w:rPr>
         <w:t>拉</w:t>
       </w:r>
       <w:r>
         <w:rPr>
           <w:rFonts w:hint="eastAsia"/>
-          <w:sz w:val="32"/>
-          <w:szCs w:val="32"/>
+          <w:sz w:val="24"/>
+          <w:szCs w:val="24"/>
         </w:rPr>
         <w:t>新内容下来，这不会覆盖你的改动。</w:t>
       </w:r>
+      <w:r>
+        <w:rPr>
+          <w:rFonts w:hint="eastAsia"/>
+          <w:sz w:val="24"/>
+          <w:szCs w:val="24"/>
+        </w:rPr>
+        <w:t>按图示按钮</w:t>
+      </w:r>
+      <w:r>
+        <w:rPr>
+          <w:rFonts w:hint="eastAsia"/>
+          <w:sz w:val="24"/>
+          <w:szCs w:val="24"/>
+        </w:rPr>
+        <w:t>P</w:t>
+      </w:r>
+      <w:r>
+        <w:rPr>
+          <w:sz w:val="24"/>
+          <w:szCs w:val="24"/>
+        </w:rPr>
+        <w:t>ull</w:t>
+      </w:r>
+      <w:r>
+        <w:rPr>
+          <w:rFonts w:hint="eastAsia"/>
+          <w:sz w:val="24"/>
+          <w:szCs w:val="24"/>
+        </w:rPr>
+        <w:t>即可</w:t>
+      </w:r>
+    </w:p>
+    <w:p>
+      <w:pPr>
+        <w:pStyle w:val="ListParagraph"/>
+        <w:ind w:left="360"/>
+        <w:rPr>
+          <w:sz w:val="32"/>
+          <w:szCs w:val="32"/>
+        </w:rPr>
+      </w:pPr>
+    </w:p>
+    <w:p>
+      <w:pPr>
+        <w:pStyle w:val="ListParagraph"/>
+        <w:ind w:left="360"/>
+        <w:rPr>
+          <w:sz w:val="32"/>
+          <w:szCs w:val="32"/>
+        </w:rPr>
+      </w:pPr>
+    </w:p>
+    <w:p>
+      <w:pPr>
+        <w:pStyle w:val="ListParagraph"/>
+        <w:ind w:left="360"/>
+        <w:rPr>
+          <w:sz w:val="32"/>
+          <w:szCs w:val="32"/>
+        </w:rPr>
+      </w:pPr>
+      <w:r>
+        <w:rPr>
+          <w:noProof/>
+          <w:sz w:val="32"/>
+          <w:szCs w:val="32"/>
+        </w:rPr>
+        <w:drawing>
+          <wp:inline distT="0" distB="0" distL="0" distR="0" wp14:anchorId="75FA6714" wp14:editId="2E7199F0">
+            <wp:extent cx="1914525" cy="2019300"/>
+            <wp:effectExtent l="0" t="0" r="9525" b="0"/>
+            <wp:docPr id="10" name="Picture 10"/>
+            <wp:cNvGraphicFramePr>
+              <a:graphicFrameLocks xmlns:a="http://schemas.openxmlformats.org/drawingml/2006/main" noChangeAspect="1"/>
+            </wp:cNvGraphicFramePr>
+            <a:graphic xmlns:a="http://schemas.openxmlformats.org/drawingml/2006/main">
+              <a:graphicData uri="http://schemas.openxmlformats.org/drawingml/2006/picture">
+                <pic:pic xmlns:pic="http://schemas.openxmlformats.org/drawingml/2006/picture">
+                  <pic:nvPicPr>
+                    <pic:cNvPr id="0" name="Picture 1"/>
+                    <pic:cNvPicPr>
+                      <a:picLocks noChangeAspect="1" noChangeArrowheads="1"/>
+                    </pic:cNvPicPr>
+                  </pic:nvPicPr>
+                  <pic:blipFill>
+                    <a:blip r:embed="rId10">
+                      <a:extLst>
+                        <a:ext uri="{28A0092B-C50C-407E-A947-70E740481C1C}">
+                          <a14:useLocalDpi xmlns:a14="http://schemas.microsoft.com/office/drawing/2010/main" val="0"/>
+                        </a:ext>
+                      </a:extLst>
+                    </a:blip>
+                    <a:srcRect/>
+                    <a:stretch>
+                      <a:fillRect/>
+                    </a:stretch>
+                  </pic:blipFill>
+                  <pic:spPr bwMode="auto">
+                    <a:xfrm>
+                      <a:off x="0" y="0"/>
+                      <a:ext cx="1914525" cy="2019300"/>
+                    </a:xfrm>
+                    <a:prstGeom prst="rect">
+                      <a:avLst/>
+                    </a:prstGeom>
+                    <a:noFill/>
+                    <a:ln>
+                      <a:noFill/>
+                    </a:ln>
+                  </pic:spPr>
+                </pic:pic>
+              </a:graphicData>
+            </a:graphic>
+          </wp:inline>
+        </w:drawing>
+      </w:r>
+    </w:p>
+    <w:p>
+      <w:pPr>
+        <w:pStyle w:val="ListParagraph"/>
+        <w:ind w:left="360"/>
+        <w:rPr>
+          <w:sz w:val="32"/>
+          <w:szCs w:val="32"/>
+        </w:rPr>
+      </w:pPr>
+    </w:p>
+    <w:p>
+      <w:pPr>
+        <w:rPr>
+          <w:sz w:val="32"/>
+          <w:szCs w:val="32"/>
+        </w:rPr>
+      </w:pPr>
+      <w:r>
+        <w:rPr>
+          <w:sz w:val="32"/>
+          <w:szCs w:val="32"/>
+        </w:rPr>
+        <w:br w:type="page"/>
+      </w:r>
+    </w:p>
+    <w:p>
+      <w:pPr>
+        <w:pStyle w:val="ListParagraph"/>
+        <w:ind w:left="360"/>
+        <w:rPr>
+          <w:sz w:val="32"/>
+          <w:szCs w:val="32"/>
+        </w:rPr>
+      </w:pPr>
       <w:bookmarkStart w:id="0" w:name="_GoBack"/>
       <w:bookmarkEnd w:id="0"/>
-    </w:p>
-    <w:p>
-      <w:pPr>
-        <w:pStyle w:val="ListParagraph"/>
-        <w:ind w:left="360"/>
-        <w:rPr>
-          <w:sz w:val="32"/>
-          <w:szCs w:val="32"/>
-        </w:rPr>
-      </w:pPr>
-    </w:p>
-    <w:p>
-      <w:pPr>
-        <w:pStyle w:val="ListParagraph"/>
-        <w:ind w:left="360"/>
-        <w:rPr>
-          <w:sz w:val="32"/>
-          <w:szCs w:val="32"/>
-        </w:rPr>
-      </w:pPr>
       <w:r>
         <w:rPr>
           <w:rFonts w:hint="eastAsia"/>
@@ -1446,7 +1999,23 @@
           <w:szCs w:val="32"/>
         </w:rPr>
         <w:lastRenderedPageBreak/>
-        <w:t>下面的内容，如果你已经安装</w:t>
+        <w:t>下面的内容</w:t>
+      </w:r>
+      <w:r>
+        <w:rPr>
+          <w:rFonts w:hint="eastAsia"/>
+          <w:sz w:val="32"/>
+          <w:szCs w:val="32"/>
+        </w:rPr>
+        <w:t>属于进阶</w:t>
+      </w:r>
+      <w:r>
+        <w:rPr>
+          <w:rFonts w:hint="eastAsia"/>
+          <w:sz w:val="32"/>
+          <w:szCs w:val="32"/>
+        </w:rPr>
+        <w:t>，如果你已经安装</w:t>
       </w:r>
       <w:proofErr w:type="spellStart"/>
       <w:r>
@@ -1471,7 +2040,15 @@
           <w:sz w:val="32"/>
           <w:szCs w:val="32"/>
         </w:rPr>
-        <w:t>图形客户端，就不用细看拉</w:t>
+        <w:t>图形客户端，就不用细看</w:t>
+      </w:r>
+      <w:r>
+        <w:rPr>
+          <w:rFonts w:hint="eastAsia"/>
+          <w:sz w:val="32"/>
+          <w:szCs w:val="32"/>
+        </w:rPr>
+        <w:t>啦。</w:t>
       </w:r>
     </w:p>
     <w:p>

</xml_diff>